<commit_message>
finished java fundamentals pluralsight
</commit_message>
<xml_diff>
--- a/Java PluralSight Notes.docx
+++ b/Java PluralSight Notes.docx
@@ -2688,7 +2688,15 @@
         </w:numPr>
       </w:pPr>
       <w:r>
-        <w:t xml:space="preserve">Either they have to catch that exception or they have to document that exception using </w:t>
+        <w:t xml:space="preserve">Either they have to catch that </w:t>
+      </w:r>
+      <w:proofErr w:type="gramStart"/>
+      <w:r>
+        <w:t>exception</w:t>
+      </w:r>
+      <w:proofErr w:type="gramEnd"/>
+      <w:r>
+        <w:t xml:space="preserve"> or they have to document that exception using </w:t>
       </w:r>
       <w:r>
         <w:rPr>
@@ -2699,6 +2707,1151 @@
       <w:r>
         <w:t>clause</w:t>
       </w:r>
+    </w:p>
+    <w:p>
+      <w:pPr>
+        <w:pStyle w:val="NoSpacing"/>
+      </w:pPr>
+    </w:p>
+    <w:p>
+      <w:pPr>
+        <w:pStyle w:val="NoSpacing"/>
+        <w:rPr>
+          <w:b/>
+        </w:rPr>
+      </w:pPr>
+      <w:r>
+        <w:rPr>
+          <w:b/>
+        </w:rPr>
+        <w:lastRenderedPageBreak/>
+        <w:t>Interface:</w:t>
+      </w:r>
+    </w:p>
+    <w:p>
+      <w:pPr>
+        <w:pStyle w:val="NoSpacing"/>
+        <w:numPr>
+          <w:ilvl w:val="0"/>
+          <w:numId w:val="1"/>
+        </w:numPr>
+      </w:pPr>
+      <w:r>
+        <w:t xml:space="preserve">A type that </w:t>
+      </w:r>
+      <w:r>
+        <w:t>defines the contract. They don’t provide any implementation but just the contract</w:t>
+      </w:r>
+    </w:p>
+    <w:p>
+      <w:pPr>
+        <w:pStyle w:val="NoSpacing"/>
+        <w:numPr>
+          <w:ilvl w:val="0"/>
+          <w:numId w:val="1"/>
+        </w:numPr>
+      </w:pPr>
+      <w:r>
+        <w:t>Classes can implement an interface which indicates that class conforms to the contract</w:t>
+      </w:r>
+    </w:p>
+    <w:p>
+      <w:pPr>
+        <w:pStyle w:val="NoSpacing"/>
+        <w:numPr>
+          <w:ilvl w:val="0"/>
+          <w:numId w:val="1"/>
+        </w:numPr>
+      </w:pPr>
+      <w:r>
+        <w:t>A class can implement as many interfaces as it needs. (in contrast: it can only extend only one class)</w:t>
+      </w:r>
+    </w:p>
+    <w:p>
+      <w:pPr>
+        <w:pStyle w:val="NoSpacing"/>
+        <w:numPr>
+          <w:ilvl w:val="0"/>
+          <w:numId w:val="1"/>
+        </w:numPr>
+      </w:pPr>
+      <w:r>
+        <w:t xml:space="preserve">Example of an interface: </w:t>
+      </w:r>
+      <w:proofErr w:type="spellStart"/>
+      <w:proofErr w:type="gramStart"/>
+      <w:r>
+        <w:t>java.lang</w:t>
+      </w:r>
+      <w:proofErr w:type="gramEnd"/>
+      <w:r>
+        <w:t>.Comparable</w:t>
+      </w:r>
+      <w:proofErr w:type="spellEnd"/>
+      <w:r>
+        <w:t xml:space="preserve"> (used for determining relative order)</w:t>
+      </w:r>
+    </w:p>
+    <w:p>
+      <w:pPr>
+        <w:pStyle w:val="NoSpacing"/>
+        <w:numPr>
+          <w:ilvl w:val="0"/>
+          <w:numId w:val="1"/>
+        </w:numPr>
+      </w:pPr>
+      <w:r>
+        <w:t xml:space="preserve">Contract: </w:t>
+      </w:r>
+      <w:r>
+        <w:t xml:space="preserve">It has a method called </w:t>
+      </w:r>
+      <w:proofErr w:type="spellStart"/>
+      <w:r>
+        <w:t>compareTo</w:t>
+      </w:r>
+      <w:proofErr w:type="spellEnd"/>
+      <w:r>
+        <w:t xml:space="preserve">. </w:t>
+      </w:r>
+      <w:r>
+        <w:t xml:space="preserve">Returns one of three values </w:t>
+      </w:r>
+    </w:p>
+    <w:p>
+      <w:pPr>
+        <w:pStyle w:val="NoSpacing"/>
+        <w:numPr>
+          <w:ilvl w:val="1"/>
+          <w:numId w:val="1"/>
+        </w:numPr>
+      </w:pPr>
+      <w:r>
+        <w:t>negative value: should come before</w:t>
+      </w:r>
+    </w:p>
+    <w:p>
+      <w:pPr>
+        <w:pStyle w:val="NoSpacing"/>
+        <w:numPr>
+          <w:ilvl w:val="1"/>
+          <w:numId w:val="1"/>
+        </w:numPr>
+      </w:pPr>
+      <w:r>
+        <w:t>positive value: should come after</w:t>
+      </w:r>
+    </w:p>
+    <w:p>
+      <w:pPr>
+        <w:pStyle w:val="NoSpacing"/>
+        <w:numPr>
+          <w:ilvl w:val="1"/>
+          <w:numId w:val="1"/>
+        </w:numPr>
+      </w:pPr>
+      <w:r>
+        <w:t>zero value: equal</w:t>
+      </w:r>
+    </w:p>
+    <w:p>
+      <w:pPr>
+        <w:pStyle w:val="NoSpacing"/>
+        <w:ind w:left="720"/>
+      </w:pPr>
+      <w:r>
+        <w:t>R</w:t>
+      </w:r>
+      <w:r>
+        <w:t>eturn</w:t>
+      </w:r>
+      <w:r>
+        <w:t>ed</w:t>
+      </w:r>
+      <w:r>
+        <w:t xml:space="preserve"> value from this method indicates current instance relative sequence.</w:t>
+      </w:r>
+    </w:p>
+    <w:p>
+      <w:pPr>
+        <w:pStyle w:val="NoSpacing"/>
+        <w:numPr>
+          <w:ilvl w:val="0"/>
+          <w:numId w:val="1"/>
+        </w:numPr>
+      </w:pPr>
+      <w:r>
+        <w:t>So</w:t>
+      </w:r>
+      <w:r>
+        <w:t>,</w:t>
+      </w:r>
+      <w:r>
+        <w:t xml:space="preserve"> if we </w:t>
+      </w:r>
+      <w:r>
+        <w:t xml:space="preserve">provide </w:t>
+      </w:r>
+      <w:r>
+        <w:t>implement</w:t>
+      </w:r>
+      <w:r>
+        <w:t>ation to</w:t>
+      </w:r>
+      <w:r>
+        <w:t xml:space="preserve"> this method in </w:t>
+      </w:r>
+      <w:r>
+        <w:t>our class, we can make use of it efficiently where ever we need a comparison in objects of our class.</w:t>
+      </w:r>
+    </w:p>
+    <w:p>
+      <w:pPr>
+        <w:pStyle w:val="NoSpacing"/>
+        <w:numPr>
+          <w:ilvl w:val="0"/>
+          <w:numId w:val="1"/>
+        </w:numPr>
+      </w:pPr>
+      <w:r>
+        <w:t>In the following example we used it to sort our objects on basis of a comparison criteria</w:t>
+      </w:r>
+      <w:r>
+        <w:t>:</w:t>
+      </w:r>
+    </w:p>
+    <w:p>
+      <w:pPr>
+        <w:pStyle w:val="NoSpacing"/>
+        <w:jc w:val="center"/>
+      </w:pPr>
+      <w:r>
+        <w:rPr>
+          <w:noProof/>
+        </w:rPr>
+        <w:drawing>
+          <wp:inline distT="0" distB="0" distL="0" distR="0" wp14:anchorId="035FB6C1" wp14:editId="6F04A321">
+            <wp:extent cx="5943600" cy="2829560"/>
+            <wp:effectExtent l="0" t="0" r="0" b="0"/>
+            <wp:docPr id="22" name="Picture 22"/>
+            <wp:cNvGraphicFramePr>
+              <a:graphicFrameLocks xmlns:a="http://schemas.openxmlformats.org/drawingml/2006/main" noChangeAspect="1"/>
+            </wp:cNvGraphicFramePr>
+            <a:graphic xmlns:a="http://schemas.openxmlformats.org/drawingml/2006/main">
+              <a:graphicData uri="http://schemas.openxmlformats.org/drawingml/2006/picture">
+                <pic:pic xmlns:pic="http://schemas.openxmlformats.org/drawingml/2006/picture">
+                  <pic:nvPicPr>
+                    <pic:cNvPr id="1" name=""/>
+                    <pic:cNvPicPr/>
+                  </pic:nvPicPr>
+                  <pic:blipFill>
+                    <a:blip r:embed="rId26"/>
+                    <a:stretch>
+                      <a:fillRect/>
+                    </a:stretch>
+                  </pic:blipFill>
+                  <pic:spPr>
+                    <a:xfrm>
+                      <a:off x="0" y="0"/>
+                      <a:ext cx="5943600" cy="2829560"/>
+                    </a:xfrm>
+                    <a:prstGeom prst="rect">
+                      <a:avLst/>
+                    </a:prstGeom>
+                  </pic:spPr>
+                </pic:pic>
+              </a:graphicData>
+            </a:graphic>
+          </wp:inline>
+        </w:drawing>
+      </w:r>
+    </w:p>
+    <w:p>
+      <w:pPr>
+        <w:pStyle w:val="NoSpacing"/>
+      </w:pPr>
+    </w:p>
+    <w:p>
+      <w:pPr>
+        <w:pStyle w:val="NoSpacing"/>
+        <w:numPr>
+          <w:ilvl w:val="0"/>
+          <w:numId w:val="1"/>
+        </w:numPr>
+      </w:pPr>
+      <w:r>
+        <w:t>Another example:</w:t>
+      </w:r>
+    </w:p>
+    <w:p>
+      <w:pPr>
+        <w:pStyle w:val="NoSpacing"/>
+        <w:ind w:left="360"/>
+        <w:jc w:val="center"/>
+      </w:pPr>
+      <w:r>
+        <w:rPr>
+          <w:noProof/>
+        </w:rPr>
+        <w:drawing>
+          <wp:inline distT="0" distB="0" distL="0" distR="0" wp14:anchorId="7AD8860D" wp14:editId="5C16397E">
+            <wp:extent cx="5943600" cy="2389505"/>
+            <wp:effectExtent l="0" t="0" r="0" b="0"/>
+            <wp:docPr id="23" name="Picture 23"/>
+            <wp:cNvGraphicFramePr>
+              <a:graphicFrameLocks xmlns:a="http://schemas.openxmlformats.org/drawingml/2006/main" noChangeAspect="1"/>
+            </wp:cNvGraphicFramePr>
+            <a:graphic xmlns:a="http://schemas.openxmlformats.org/drawingml/2006/main">
+              <a:graphicData uri="http://schemas.openxmlformats.org/drawingml/2006/picture">
+                <pic:pic xmlns:pic="http://schemas.openxmlformats.org/drawingml/2006/picture">
+                  <pic:nvPicPr>
+                    <pic:cNvPr id="1" name=""/>
+                    <pic:cNvPicPr/>
+                  </pic:nvPicPr>
+                  <pic:blipFill>
+                    <a:blip r:embed="rId27"/>
+                    <a:stretch>
+                      <a:fillRect/>
+                    </a:stretch>
+                  </pic:blipFill>
+                  <pic:spPr>
+                    <a:xfrm>
+                      <a:off x="0" y="0"/>
+                      <a:ext cx="5943600" cy="2389505"/>
+                    </a:xfrm>
+                    <a:prstGeom prst="rect">
+                      <a:avLst/>
+                    </a:prstGeom>
+                  </pic:spPr>
+                </pic:pic>
+              </a:graphicData>
+            </a:graphic>
+          </wp:inline>
+        </w:drawing>
+      </w:r>
+    </w:p>
+    <w:p>
+      <w:pPr>
+        <w:pStyle w:val="NoSpacing"/>
+      </w:pPr>
+    </w:p>
+    <w:p>
+      <w:pPr>
+        <w:pStyle w:val="NoSpacing"/>
+        <w:numPr>
+          <w:ilvl w:val="0"/>
+          <w:numId w:val="1"/>
+        </w:numPr>
+      </w:pPr>
+      <w:r>
+        <w:lastRenderedPageBreak/>
+        <w:t xml:space="preserve">We can get rid of </w:t>
+      </w:r>
+      <w:r>
+        <w:t>casting the object as Flight or Passenger type by using typed interface:</w:t>
+      </w:r>
+    </w:p>
+    <w:p>
+      <w:pPr>
+        <w:pStyle w:val="NoSpacing"/>
+        <w:ind w:left="360"/>
+        <w:jc w:val="center"/>
+      </w:pPr>
+      <w:r>
+        <w:rPr>
+          <w:noProof/>
+        </w:rPr>
+        <w:drawing>
+          <wp:inline distT="0" distB="0" distL="0" distR="0" wp14:anchorId="4ACAB13F" wp14:editId="5C4CFE79">
+            <wp:extent cx="3114675" cy="1979246"/>
+            <wp:effectExtent l="0" t="0" r="0" b="0"/>
+            <wp:docPr id="24" name="Picture 24"/>
+            <wp:cNvGraphicFramePr>
+              <a:graphicFrameLocks xmlns:a="http://schemas.openxmlformats.org/drawingml/2006/main" noChangeAspect="1"/>
+            </wp:cNvGraphicFramePr>
+            <a:graphic xmlns:a="http://schemas.openxmlformats.org/drawingml/2006/main">
+              <a:graphicData uri="http://schemas.openxmlformats.org/drawingml/2006/picture">
+                <pic:pic xmlns:pic="http://schemas.openxmlformats.org/drawingml/2006/picture">
+                  <pic:nvPicPr>
+                    <pic:cNvPr id="1" name=""/>
+                    <pic:cNvPicPr/>
+                  </pic:nvPicPr>
+                  <pic:blipFill>
+                    <a:blip r:embed="rId28"/>
+                    <a:stretch>
+                      <a:fillRect/>
+                    </a:stretch>
+                  </pic:blipFill>
+                  <pic:spPr>
+                    <a:xfrm>
+                      <a:off x="0" y="0"/>
+                      <a:ext cx="3140592" cy="1995715"/>
+                    </a:xfrm>
+                    <a:prstGeom prst="rect">
+                      <a:avLst/>
+                    </a:prstGeom>
+                  </pic:spPr>
+                </pic:pic>
+              </a:graphicData>
+            </a:graphic>
+          </wp:inline>
+        </w:drawing>
+      </w:r>
+    </w:p>
+    <w:p>
+      <w:pPr>
+        <w:pStyle w:val="NoSpacing"/>
+      </w:pPr>
+    </w:p>
+    <w:p>
+      <w:pPr>
+        <w:pStyle w:val="NoSpacing"/>
+        <w:numPr>
+          <w:ilvl w:val="0"/>
+          <w:numId w:val="1"/>
+        </w:numPr>
+      </w:pPr>
+      <w:r>
+        <w:t xml:space="preserve">Implementing multiple interfaces in the following example (Comparable and </w:t>
+      </w:r>
+      <w:proofErr w:type="spellStart"/>
+      <w:r>
+        <w:t>Iterable</w:t>
+      </w:r>
+      <w:proofErr w:type="spellEnd"/>
+      <w:r>
+        <w:t>):</w:t>
+      </w:r>
+    </w:p>
+    <w:p>
+      <w:pPr>
+        <w:pStyle w:val="NoSpacing"/>
+        <w:ind w:left="360"/>
+        <w:jc w:val="center"/>
+      </w:pPr>
+      <w:r>
+        <w:rPr>
+          <w:noProof/>
+        </w:rPr>
+        <w:drawing>
+          <wp:inline distT="0" distB="0" distL="0" distR="0" wp14:anchorId="01208E71" wp14:editId="23246C2B">
+            <wp:extent cx="5943600" cy="2697480"/>
+            <wp:effectExtent l="0" t="0" r="0" b="0"/>
+            <wp:docPr id="25" name="Picture 25"/>
+            <wp:cNvGraphicFramePr>
+              <a:graphicFrameLocks xmlns:a="http://schemas.openxmlformats.org/drawingml/2006/main" noChangeAspect="1"/>
+            </wp:cNvGraphicFramePr>
+            <a:graphic xmlns:a="http://schemas.openxmlformats.org/drawingml/2006/main">
+              <a:graphicData uri="http://schemas.openxmlformats.org/drawingml/2006/picture">
+                <pic:pic xmlns:pic="http://schemas.openxmlformats.org/drawingml/2006/picture">
+                  <pic:nvPicPr>
+                    <pic:cNvPr id="1" name=""/>
+                    <pic:cNvPicPr/>
+                  </pic:nvPicPr>
+                  <pic:blipFill>
+                    <a:blip r:embed="rId29"/>
+                    <a:stretch>
+                      <a:fillRect/>
+                    </a:stretch>
+                  </pic:blipFill>
+                  <pic:spPr>
+                    <a:xfrm>
+                      <a:off x="0" y="0"/>
+                      <a:ext cx="5943600" cy="2697480"/>
+                    </a:xfrm>
+                    <a:prstGeom prst="rect">
+                      <a:avLst/>
+                    </a:prstGeom>
+                  </pic:spPr>
+                </pic:pic>
+              </a:graphicData>
+            </a:graphic>
+          </wp:inline>
+        </w:drawing>
+      </w:r>
+    </w:p>
+    <w:p>
+      <w:pPr>
+        <w:pStyle w:val="NoSpacing"/>
+        <w:ind w:left="360"/>
+      </w:pPr>
+    </w:p>
+    <w:p>
+      <w:pPr>
+        <w:pStyle w:val="NoSpacing"/>
+        <w:numPr>
+          <w:ilvl w:val="0"/>
+          <w:numId w:val="1"/>
+        </w:numPr>
+      </w:pPr>
+      <w:r>
+        <w:t>Usage of above example:</w:t>
+      </w:r>
+      <w:r>
+        <w:t xml:space="preserve"> (foreach statement under the hood interacts with the interface we wrote above</w:t>
+      </w:r>
+      <w:r>
+        <w:t xml:space="preserve"> and prints out </w:t>
+      </w:r>
+      <w:proofErr w:type="gramStart"/>
+      <w:r>
+        <w:t>all of</w:t>
+      </w:r>
+      <w:proofErr w:type="gramEnd"/>
+      <w:r>
+        <w:t xml:space="preserve"> the crew members and passenger names</w:t>
+      </w:r>
+      <w:r>
+        <w:t>)</w:t>
+      </w:r>
+    </w:p>
+    <w:p>
+      <w:pPr>
+        <w:pStyle w:val="NoSpacing"/>
+        <w:ind w:left="720"/>
+        <w:jc w:val="center"/>
+      </w:pPr>
+      <w:r>
+        <w:rPr>
+          <w:noProof/>
+        </w:rPr>
+        <w:drawing>
+          <wp:inline distT="0" distB="0" distL="0" distR="0" wp14:anchorId="704B93BB" wp14:editId="1E6F4FFE">
+            <wp:extent cx="2771775" cy="1304925"/>
+            <wp:effectExtent l="0" t="0" r="9525" b="9525"/>
+            <wp:docPr id="26" name="Picture 26"/>
+            <wp:cNvGraphicFramePr>
+              <a:graphicFrameLocks xmlns:a="http://schemas.openxmlformats.org/drawingml/2006/main" noChangeAspect="1"/>
+            </wp:cNvGraphicFramePr>
+            <a:graphic xmlns:a="http://schemas.openxmlformats.org/drawingml/2006/main">
+              <a:graphicData uri="http://schemas.openxmlformats.org/drawingml/2006/picture">
+                <pic:pic xmlns:pic="http://schemas.openxmlformats.org/drawingml/2006/picture">
+                  <pic:nvPicPr>
+                    <pic:cNvPr id="1" name=""/>
+                    <pic:cNvPicPr/>
+                  </pic:nvPicPr>
+                  <pic:blipFill>
+                    <a:blip r:embed="rId30"/>
+                    <a:stretch>
+                      <a:fillRect/>
+                    </a:stretch>
+                  </pic:blipFill>
+                  <pic:spPr>
+                    <a:xfrm>
+                      <a:off x="0" y="0"/>
+                      <a:ext cx="2771775" cy="1304925"/>
+                    </a:xfrm>
+                    <a:prstGeom prst="rect">
+                      <a:avLst/>
+                    </a:prstGeom>
+                  </pic:spPr>
+                </pic:pic>
+              </a:graphicData>
+            </a:graphic>
+          </wp:inline>
+        </w:drawing>
+      </w:r>
+    </w:p>
+    <w:p>
+      <w:pPr>
+        <w:pStyle w:val="NoSpacing"/>
+      </w:pPr>
+    </w:p>
+    <w:p>
+      <w:pPr>
+        <w:pStyle w:val="NoSpacing"/>
+      </w:pPr>
+      <w:r>
+        <w:rPr>
+          <w:b/>
+        </w:rPr>
+        <w:t xml:space="preserve">Use of Interface: </w:t>
+      </w:r>
+      <w:r>
+        <w:t xml:space="preserve">ability to take a problem, </w:t>
+      </w:r>
+      <w:proofErr w:type="spellStart"/>
+      <w:r>
+        <w:t>abstractily</w:t>
+      </w:r>
+      <w:proofErr w:type="spellEnd"/>
+      <w:r>
+        <w:t xml:space="preserve"> model it to its individual pieces, model the contract and fulfill those pieces as an interface and then you can </w:t>
+      </w:r>
+      <w:r>
+        <w:t xml:space="preserve">very </w:t>
+      </w:r>
+      <w:r>
+        <w:t>easily build the implementation</w:t>
+      </w:r>
+      <w:r>
+        <w:t>s</w:t>
+      </w:r>
+      <w:r>
+        <w:t xml:space="preserve"> of this interface.</w:t>
+      </w:r>
+      <w:r>
+        <w:t xml:space="preserve"> With very little incremental work each time we can leverage the power of interfaces to create new implementations focused on very specific set of work</w:t>
+      </w:r>
+    </w:p>
+    <w:p>
+      <w:pPr>
+        <w:pStyle w:val="NoSpacing"/>
+      </w:pPr>
+    </w:p>
+    <w:p>
+      <w:pPr>
+        <w:pStyle w:val="NoSpacing"/>
+        <w:rPr>
+          <w:b/>
+        </w:rPr>
+      </w:pPr>
+      <w:r>
+        <w:rPr>
+          <w:b/>
+        </w:rPr>
+        <w:t xml:space="preserve">Declaring an </w:t>
+      </w:r>
+      <w:r>
+        <w:rPr>
+          <w:b/>
+        </w:rPr>
+        <w:t>interface:</w:t>
+      </w:r>
+    </w:p>
+    <w:p>
+      <w:pPr>
+        <w:pStyle w:val="NoSpacing"/>
+        <w:numPr>
+          <w:ilvl w:val="0"/>
+          <w:numId w:val="1"/>
+        </w:numPr>
+      </w:pPr>
+      <w:r>
+        <w:lastRenderedPageBreak/>
+        <w:t xml:space="preserve">Declaration of interface is </w:t>
+      </w:r>
+      <w:proofErr w:type="gramStart"/>
+      <w:r>
+        <w:t>similar to</w:t>
+      </w:r>
+      <w:proofErr w:type="gramEnd"/>
+      <w:r>
+        <w:t xml:space="preserve"> class.</w:t>
+      </w:r>
+    </w:p>
+    <w:p>
+      <w:pPr>
+        <w:pStyle w:val="NoSpacing"/>
+        <w:numPr>
+          <w:ilvl w:val="0"/>
+          <w:numId w:val="1"/>
+        </w:numPr>
+      </w:pPr>
+      <w:r>
+        <w:t>We provide all the constant and method names but don’t provide any implementations</w:t>
+      </w:r>
+    </w:p>
+    <w:p>
+      <w:pPr>
+        <w:pStyle w:val="NoSpacing"/>
+        <w:numPr>
+          <w:ilvl w:val="0"/>
+          <w:numId w:val="1"/>
+        </w:numPr>
+      </w:pPr>
+      <w:r>
+        <w:t>All the constants are considered as public, private and static</w:t>
+      </w:r>
+    </w:p>
+    <w:p>
+      <w:pPr>
+        <w:pStyle w:val="NoSpacing"/>
+        <w:numPr>
+          <w:ilvl w:val="0"/>
+          <w:numId w:val="1"/>
+        </w:numPr>
+      </w:pPr>
+      <w:r>
+        <w:t>All methods treated as public</w:t>
+      </w:r>
+    </w:p>
+    <w:p>
+      <w:pPr>
+        <w:pStyle w:val="NoSpacing"/>
+        <w:jc w:val="center"/>
+      </w:pPr>
+      <w:r>
+        <w:rPr>
+          <w:noProof/>
+        </w:rPr>
+        <w:drawing>
+          <wp:inline distT="0" distB="0" distL="0" distR="0" wp14:anchorId="4CDBFB3B" wp14:editId="2E41EEBC">
+            <wp:extent cx="4391025" cy="1085850"/>
+            <wp:effectExtent l="0" t="0" r="9525" b="0"/>
+            <wp:docPr id="28" name="Picture 28"/>
+            <wp:cNvGraphicFramePr>
+              <a:graphicFrameLocks xmlns:a="http://schemas.openxmlformats.org/drawingml/2006/main" noChangeAspect="1"/>
+            </wp:cNvGraphicFramePr>
+            <a:graphic xmlns:a="http://schemas.openxmlformats.org/drawingml/2006/main">
+              <a:graphicData uri="http://schemas.openxmlformats.org/drawingml/2006/picture">
+                <pic:pic xmlns:pic="http://schemas.openxmlformats.org/drawingml/2006/picture">
+                  <pic:nvPicPr>
+                    <pic:cNvPr id="1" name=""/>
+                    <pic:cNvPicPr/>
+                  </pic:nvPicPr>
+                  <pic:blipFill>
+                    <a:blip r:embed="rId31"/>
+                    <a:stretch>
+                      <a:fillRect/>
+                    </a:stretch>
+                  </pic:blipFill>
+                  <pic:spPr>
+                    <a:xfrm>
+                      <a:off x="0" y="0"/>
+                      <a:ext cx="4391025" cy="1085850"/>
+                    </a:xfrm>
+                    <a:prstGeom prst="rect">
+                      <a:avLst/>
+                    </a:prstGeom>
+                  </pic:spPr>
+                </pic:pic>
+              </a:graphicData>
+            </a:graphic>
+          </wp:inline>
+        </w:drawing>
+      </w:r>
+    </w:p>
+    <w:p>
+      <w:pPr>
+        <w:pStyle w:val="NoSpacing"/>
+      </w:pPr>
+    </w:p>
+    <w:p>
+      <w:pPr>
+        <w:pStyle w:val="NoSpacing"/>
+        <w:numPr>
+          <w:ilvl w:val="0"/>
+          <w:numId w:val="1"/>
+        </w:numPr>
+      </w:pPr>
+      <w:r>
+        <w:t>Implementation in the class:</w:t>
+      </w:r>
+    </w:p>
+    <w:p>
+      <w:pPr>
+        <w:pStyle w:val="NoSpacing"/>
+        <w:ind w:left="720"/>
+        <w:jc w:val="center"/>
+      </w:pPr>
+      <w:r>
+        <w:rPr>
+          <w:noProof/>
+        </w:rPr>
+        <w:drawing>
+          <wp:inline distT="0" distB="0" distL="0" distR="0" wp14:anchorId="60CA9B73" wp14:editId="1F909F56">
+            <wp:extent cx="5196568" cy="180975"/>
+            <wp:effectExtent l="0" t="0" r="0" b="0"/>
+            <wp:docPr id="30" name="Picture 30"/>
+            <wp:cNvGraphicFramePr>
+              <a:graphicFrameLocks xmlns:a="http://schemas.openxmlformats.org/drawingml/2006/main" noChangeAspect="1"/>
+            </wp:cNvGraphicFramePr>
+            <a:graphic xmlns:a="http://schemas.openxmlformats.org/drawingml/2006/main">
+              <a:graphicData uri="http://schemas.openxmlformats.org/drawingml/2006/picture">
+                <pic:pic xmlns:pic="http://schemas.openxmlformats.org/drawingml/2006/picture">
+                  <pic:nvPicPr>
+                    <pic:cNvPr id="1" name=""/>
+                    <pic:cNvPicPr/>
+                  </pic:nvPicPr>
+                  <pic:blipFill>
+                    <a:blip r:embed="rId32"/>
+                    <a:stretch>
+                      <a:fillRect/>
+                    </a:stretch>
+                  </pic:blipFill>
+                  <pic:spPr>
+                    <a:xfrm>
+                      <a:off x="0" y="0"/>
+                      <a:ext cx="5764993" cy="200771"/>
+                    </a:xfrm>
+                    <a:prstGeom prst="rect">
+                      <a:avLst/>
+                    </a:prstGeom>
+                  </pic:spPr>
+                </pic:pic>
+              </a:graphicData>
+            </a:graphic>
+          </wp:inline>
+        </w:drawing>
+      </w:r>
+    </w:p>
+    <w:p>
+      <w:pPr>
+        <w:pStyle w:val="NoSpacing"/>
+        <w:ind w:left="720"/>
+        <w:jc w:val="center"/>
+      </w:pPr>
+      <w:r>
+        <w:rPr>
+          <w:noProof/>
+        </w:rPr>
+        <w:drawing>
+          <wp:inline distT="0" distB="0" distL="0" distR="0" wp14:anchorId="0A1593F2" wp14:editId="78D96102">
+            <wp:extent cx="4772025" cy="3076575"/>
+            <wp:effectExtent l="0" t="0" r="9525" b="9525"/>
+            <wp:docPr id="29" name="Picture 29"/>
+            <wp:cNvGraphicFramePr>
+              <a:graphicFrameLocks xmlns:a="http://schemas.openxmlformats.org/drawingml/2006/main" noChangeAspect="1"/>
+            </wp:cNvGraphicFramePr>
+            <a:graphic xmlns:a="http://schemas.openxmlformats.org/drawingml/2006/main">
+              <a:graphicData uri="http://schemas.openxmlformats.org/drawingml/2006/picture">
+                <pic:pic xmlns:pic="http://schemas.openxmlformats.org/drawingml/2006/picture">
+                  <pic:nvPicPr>
+                    <pic:cNvPr id="1" name=""/>
+                    <pic:cNvPicPr/>
+                  </pic:nvPicPr>
+                  <pic:blipFill>
+                    <a:blip r:embed="rId33"/>
+                    <a:stretch>
+                      <a:fillRect/>
+                    </a:stretch>
+                  </pic:blipFill>
+                  <pic:spPr>
+                    <a:xfrm>
+                      <a:off x="0" y="0"/>
+                      <a:ext cx="4772025" cy="3076575"/>
+                    </a:xfrm>
+                    <a:prstGeom prst="rect">
+                      <a:avLst/>
+                    </a:prstGeom>
+                  </pic:spPr>
+                </pic:pic>
+              </a:graphicData>
+            </a:graphic>
+          </wp:inline>
+        </w:drawing>
+      </w:r>
+    </w:p>
+    <w:p>
+      <w:pPr>
+        <w:pStyle w:val="NoSpacing"/>
+        <w:ind w:left="720"/>
+      </w:pPr>
+    </w:p>
+    <w:p>
+      <w:pPr>
+        <w:pStyle w:val="NoSpacing"/>
+        <w:numPr>
+          <w:ilvl w:val="0"/>
+          <w:numId w:val="1"/>
+        </w:numPr>
+      </w:pPr>
+      <w:r>
+        <w:t>Another implementation of same interface:</w:t>
+      </w:r>
+    </w:p>
+    <w:p>
+      <w:pPr>
+        <w:pStyle w:val="NoSpacing"/>
+        <w:ind w:left="720"/>
+        <w:jc w:val="center"/>
+      </w:pPr>
+      <w:r>
+        <w:rPr>
+          <w:noProof/>
+        </w:rPr>
+        <w:drawing>
+          <wp:inline distT="0" distB="0" distL="0" distR="0" wp14:anchorId="5BA34021" wp14:editId="01F19A49">
+            <wp:extent cx="4457700" cy="2415294"/>
+            <wp:effectExtent l="0" t="0" r="0" b="0"/>
+            <wp:docPr id="31" name="Picture 31"/>
+            <wp:cNvGraphicFramePr>
+              <a:graphicFrameLocks xmlns:a="http://schemas.openxmlformats.org/drawingml/2006/main" noChangeAspect="1"/>
+            </wp:cNvGraphicFramePr>
+            <a:graphic xmlns:a="http://schemas.openxmlformats.org/drawingml/2006/main">
+              <a:graphicData uri="http://schemas.openxmlformats.org/drawingml/2006/picture">
+                <pic:pic xmlns:pic="http://schemas.openxmlformats.org/drawingml/2006/picture">
+                  <pic:nvPicPr>
+                    <pic:cNvPr id="1" name=""/>
+                    <pic:cNvPicPr/>
+                  </pic:nvPicPr>
+                  <pic:blipFill>
+                    <a:blip r:embed="rId34"/>
+                    <a:stretch>
+                      <a:fillRect/>
+                    </a:stretch>
+                  </pic:blipFill>
+                  <pic:spPr>
+                    <a:xfrm>
+                      <a:off x="0" y="0"/>
+                      <a:ext cx="4479751" cy="2427242"/>
+                    </a:xfrm>
+                    <a:prstGeom prst="rect">
+                      <a:avLst/>
+                    </a:prstGeom>
+                  </pic:spPr>
+                </pic:pic>
+              </a:graphicData>
+            </a:graphic>
+          </wp:inline>
+        </w:drawing>
+      </w:r>
+    </w:p>
+    <w:p>
+      <w:pPr>
+        <w:pStyle w:val="NoSpacing"/>
+        <w:rPr>
+          <w:b/>
+        </w:rPr>
+      </w:pPr>
+      <w:r>
+        <w:rPr>
+          <w:b/>
+        </w:rPr>
+        <w:lastRenderedPageBreak/>
+        <w:t>Static Members:</w:t>
+      </w:r>
+    </w:p>
+    <w:p>
+      <w:pPr>
+        <w:pStyle w:val="NoSpacing"/>
+        <w:numPr>
+          <w:ilvl w:val="0"/>
+          <w:numId w:val="1"/>
+        </w:numPr>
+      </w:pPr>
+      <w:r>
+        <w:t>Summary:</w:t>
+      </w:r>
+    </w:p>
+    <w:p>
+      <w:pPr>
+        <w:pStyle w:val="NoSpacing"/>
+        <w:jc w:val="center"/>
+      </w:pPr>
+      <w:r>
+        <w:rPr>
+          <w:noProof/>
+        </w:rPr>
+        <w:drawing>
+          <wp:inline distT="0" distB="0" distL="0" distR="0" wp14:anchorId="0C7667E9" wp14:editId="357D170F">
+            <wp:extent cx="5895975" cy="2314575"/>
+            <wp:effectExtent l="0" t="0" r="9525" b="9525"/>
+            <wp:docPr id="33" name="Picture 33"/>
+            <wp:cNvGraphicFramePr>
+              <a:graphicFrameLocks xmlns:a="http://schemas.openxmlformats.org/drawingml/2006/main" noChangeAspect="1"/>
+            </wp:cNvGraphicFramePr>
+            <a:graphic xmlns:a="http://schemas.openxmlformats.org/drawingml/2006/main">
+              <a:graphicData uri="http://schemas.openxmlformats.org/drawingml/2006/picture">
+                <pic:pic xmlns:pic="http://schemas.openxmlformats.org/drawingml/2006/picture">
+                  <pic:nvPicPr>
+                    <pic:cNvPr id="1" name=""/>
+                    <pic:cNvPicPr/>
+                  </pic:nvPicPr>
+                  <pic:blipFill>
+                    <a:blip r:embed="rId35"/>
+                    <a:stretch>
+                      <a:fillRect/>
+                    </a:stretch>
+                  </pic:blipFill>
+                  <pic:spPr>
+                    <a:xfrm>
+                      <a:off x="0" y="0"/>
+                      <a:ext cx="5895975" cy="2314575"/>
+                    </a:xfrm>
+                    <a:prstGeom prst="rect">
+                      <a:avLst/>
+                    </a:prstGeom>
+                  </pic:spPr>
+                </pic:pic>
+              </a:graphicData>
+            </a:graphic>
+          </wp:inline>
+        </w:drawing>
+      </w:r>
+    </w:p>
+    <w:p>
+      <w:pPr>
+        <w:pStyle w:val="NoSpacing"/>
+      </w:pPr>
+    </w:p>
+    <w:p>
+      <w:pPr>
+        <w:pStyle w:val="NoSpacing"/>
+        <w:numPr>
+          <w:ilvl w:val="0"/>
+          <w:numId w:val="1"/>
+        </w:numPr>
+      </w:pPr>
+      <w:r>
+        <w:t xml:space="preserve">Static initialization blocks: </w:t>
+      </w:r>
+      <w:r>
+        <w:t xml:space="preserve">They get executed automatically before the class’s first use. </w:t>
+      </w:r>
+      <w:r>
+        <w:rPr>
+          <w:i/>
+        </w:rPr>
+        <w:t>They are used when we need to perform some type of work to prepare a class before we use it</w:t>
+      </w:r>
+      <w:r>
+        <w:rPr>
+          <w:i/>
+        </w:rPr>
+        <w:t xml:space="preserve">. </w:t>
+      </w:r>
+    </w:p>
+    <w:p>
+      <w:pPr>
+        <w:pStyle w:val="NoSpacing"/>
+        <w:ind w:left="720"/>
+      </w:pPr>
+    </w:p>
+    <w:p>
+      <w:pPr>
+        <w:pStyle w:val="NoSpacing"/>
+        <w:ind w:left="720"/>
+      </w:pPr>
+      <w:r>
+        <w:rPr>
+          <w:b/>
+        </w:rPr>
+        <w:t xml:space="preserve">Remember: </w:t>
+      </w:r>
+      <w:r>
+        <w:t>initialization blocks automatically executed before a constructor while static initialization blocks before you even start using the type</w:t>
+      </w:r>
+    </w:p>
+    <w:p>
+      <w:pPr>
+        <w:pStyle w:val="NoSpacing"/>
+        <w:ind w:left="720"/>
+        <w:jc w:val="center"/>
+      </w:pPr>
+      <w:r>
+        <w:rPr>
+          <w:noProof/>
+        </w:rPr>
+        <w:drawing>
+          <wp:inline distT="0" distB="0" distL="0" distR="0" wp14:anchorId="75DC8150" wp14:editId="63AA861E">
+            <wp:extent cx="4705350" cy="1348815"/>
+            <wp:effectExtent l="0" t="0" r="0" b="0"/>
+            <wp:docPr id="34" name="Picture 34"/>
+            <wp:cNvGraphicFramePr>
+              <a:graphicFrameLocks xmlns:a="http://schemas.openxmlformats.org/drawingml/2006/main" noChangeAspect="1"/>
+            </wp:cNvGraphicFramePr>
+            <a:graphic xmlns:a="http://schemas.openxmlformats.org/drawingml/2006/main">
+              <a:graphicData uri="http://schemas.openxmlformats.org/drawingml/2006/picture">
+                <pic:pic xmlns:pic="http://schemas.openxmlformats.org/drawingml/2006/picture">
+                  <pic:nvPicPr>
+                    <pic:cNvPr id="1" name=""/>
+                    <pic:cNvPicPr/>
+                  </pic:nvPicPr>
+                  <pic:blipFill>
+                    <a:blip r:embed="rId36"/>
+                    <a:stretch>
+                      <a:fillRect/>
+                    </a:stretch>
+                  </pic:blipFill>
+                  <pic:spPr>
+                    <a:xfrm>
+                      <a:off x="0" y="0"/>
+                      <a:ext cx="4746388" cy="1360579"/>
+                    </a:xfrm>
+                    <a:prstGeom prst="rect">
+                      <a:avLst/>
+                    </a:prstGeom>
+                  </pic:spPr>
+                </pic:pic>
+              </a:graphicData>
+            </a:graphic>
+          </wp:inline>
+        </w:drawing>
+      </w:r>
+    </w:p>
+    <w:p>
+      <w:pPr>
+        <w:pStyle w:val="NoSpacing"/>
+        <w:ind w:left="720"/>
+      </w:pPr>
+    </w:p>
+    <w:p>
+      <w:pPr>
+        <w:pStyle w:val="NoSpacing"/>
+        <w:numPr>
+          <w:ilvl w:val="0"/>
+          <w:numId w:val="1"/>
+        </w:numPr>
+      </w:pPr>
+      <w:r>
+        <w:t>Example of static initialization block: lets suppose your class need some info that is sitting in a text file to perform its important functionalities. It would be very good if we load the file in a static initialization block so that it get</w:t>
+      </w:r>
+      <w:r>
+        <w:t>s</w:t>
+      </w:r>
+      <w:r>
+        <w:t xml:space="preserve"> loaded and ready to serve data </w:t>
+      </w:r>
+      <w:r>
+        <w:t>prior to our first use</w:t>
+      </w:r>
+      <w:r>
+        <w:t>. User doesn’t have to make any special call to initialize it.</w:t>
+      </w:r>
+    </w:p>
+    <w:p>
+      <w:pPr>
+        <w:pStyle w:val="NoSpacing"/>
+        <w:jc w:val="center"/>
+      </w:pPr>
+      <w:r>
+        <w:rPr>
+          <w:noProof/>
+        </w:rPr>
+        <w:lastRenderedPageBreak/>
+        <w:drawing>
+          <wp:inline distT="0" distB="0" distL="0" distR="0" wp14:anchorId="2427EB7D" wp14:editId="2F62748B">
+            <wp:extent cx="5318674" cy="2486025"/>
+            <wp:effectExtent l="0" t="0" r="0" b="0"/>
+            <wp:docPr id="35" name="Picture 35"/>
+            <wp:cNvGraphicFramePr>
+              <a:graphicFrameLocks xmlns:a="http://schemas.openxmlformats.org/drawingml/2006/main" noChangeAspect="1"/>
+            </wp:cNvGraphicFramePr>
+            <a:graphic xmlns:a="http://schemas.openxmlformats.org/drawingml/2006/main">
+              <a:graphicData uri="http://schemas.openxmlformats.org/drawingml/2006/picture">
+                <pic:pic xmlns:pic="http://schemas.openxmlformats.org/drawingml/2006/picture">
+                  <pic:nvPicPr>
+                    <pic:cNvPr id="1" name=""/>
+                    <pic:cNvPicPr/>
+                  </pic:nvPicPr>
+                  <pic:blipFill>
+                    <a:blip r:embed="rId37"/>
+                    <a:stretch>
+                      <a:fillRect/>
+                    </a:stretch>
+                  </pic:blipFill>
+                  <pic:spPr>
+                    <a:xfrm>
+                      <a:off x="0" y="0"/>
+                      <a:ext cx="5363506" cy="2506980"/>
+                    </a:xfrm>
+                    <a:prstGeom prst="rect">
+                      <a:avLst/>
+                    </a:prstGeom>
+                  </pic:spPr>
+                </pic:pic>
+              </a:graphicData>
+            </a:graphic>
+          </wp:inline>
+        </w:drawing>
+      </w:r>
+    </w:p>
+    <w:p>
+      <w:pPr>
+        <w:pStyle w:val="NoSpacing"/>
+      </w:pPr>
       <w:bookmarkStart w:id="0" w:name="_GoBack"/>
       <w:bookmarkEnd w:id="0"/>
     </w:p>
@@ -2717,7 +3870,7 @@
   <w:abstractNum w:abstractNumId="0" w15:restartNumberingAfterBreak="0">
     <w:nsid w:val="5D456761"/>
     <w:multiLevelType w:val="hybridMultilevel"/>
-    <w:tmpl w:val="F7BA4CD4"/>
+    <w:tmpl w:val="53BCEC94"/>
     <w:lvl w:ilvl="0" w:tplc="43F45436">
       <w:start w:val="1"/>
       <w:numFmt w:val="bullet"/>
@@ -2730,7 +3883,7 @@
         <w:rFonts w:ascii="Calibri" w:eastAsiaTheme="minorHAnsi" w:hAnsi="Calibri" w:cs="Calibri" w:hint="default"/>
       </w:rPr>
     </w:lvl>
-    <w:lvl w:ilvl="1" w:tplc="04090003" w:tentative="1">
+    <w:lvl w:ilvl="1" w:tplc="04090003">
       <w:start w:val="1"/>
       <w:numFmt w:val="bullet"/>
       <w:lvlText w:val="o"/>

</xml_diff>